<commit_message>
Update Model 6 and 7 Model_Info docx
</commit_message>
<xml_diff>
--- a/code/Models/Model_Info.docx
+++ b/code/Models/Model_Info.docx
@@ -32,13 +32,7 @@
         <w:t>2</w:t>
       </w:r>
       <w:r>
-        <w:t xml:space="preserve">) Training Dataset: </w:t>
-      </w:r>
-      <w:r>
-        <w:t>Butterfly floorplan</w:t>
-      </w:r>
-      <w:r>
-        <w:t xml:space="preserve"> 14 x 11</w:t>
+        <w:t>) Training Dataset: Butterfly floorplan 14 x 11</w:t>
       </w:r>
     </w:p>
     <w:p>
@@ -50,19 +44,7 @@
         <w:t>3</w:t>
       </w:r>
       <w:r>
-        <w:t>) M</w:t>
-      </w:r>
-      <w:r>
-        <w:t>ax</w:t>
-      </w:r>
-      <w:r>
-        <w:t xml:space="preserve"> </w:t>
-      </w:r>
-      <w:r>
-        <w:t>Epoch</w:t>
-      </w:r>
-      <w:r>
-        <w:t xml:space="preserve"> = 3</w:t>
+        <w:t>) Max Epoch = 3</w:t>
       </w:r>
     </w:p>
     <w:p>
@@ -74,19 +56,7 @@
         <w:t>4</w:t>
       </w:r>
       <w:r>
-        <w:t xml:space="preserve">) </w:t>
-      </w:r>
-      <w:r>
-        <w:t>Batch</w:t>
-      </w:r>
-      <w:r>
-        <w:t xml:space="preserve"> S</w:t>
-      </w:r>
-      <w:r>
-        <w:t>ize</w:t>
-      </w:r>
-      <w:r>
-        <w:t xml:space="preserve"> = 3</w:t>
+        <w:t>) Batch Size = 3</w:t>
       </w:r>
     </w:p>
     <w:p>
@@ -126,10 +96,7 @@
     <w:p>
       <w:r>
         <w:tab/>
-        <w:t xml:space="preserve">(3) Max Epoch = </w:t>
-      </w:r>
-      <w:r>
-        <w:t>None</w:t>
+        <w:t>(3) Max Epoch = None</w:t>
       </w:r>
     </w:p>
     <w:p>
@@ -153,13 +120,7 @@
     <w:p/>
     <w:p>
       <w:r>
-        <w:t>Model #</w:t>
-      </w:r>
-      <w:r>
-        <w:t>3</w:t>
-      </w:r>
-      <w:r>
-        <w:t>:</w:t>
+        <w:t>Model #3:</w:t>
       </w:r>
     </w:p>
     <w:p>
@@ -206,13 +167,7 @@
     <w:p/>
     <w:p>
       <w:r>
-        <w:t>Model #</w:t>
-      </w:r>
-      <w:r>
-        <w:t>4</w:t>
-      </w:r>
-      <w:r>
-        <w:t>:</w:t>
+        <w:t>Model #4:</w:t>
       </w:r>
     </w:p>
     <w:p>
@@ -248,46 +203,27 @@
     <w:p>
       <w:r>
         <w:tab/>
-        <w:t xml:space="preserve">(5) </w:t>
-      </w:r>
-      <w:r>
-        <w:t>A</w:t>
-      </w:r>
-      <w:r>
-        <w:t>llow loops</w:t>
-      </w:r>
-    </w:p>
-    <w:p>
-      <w:r>
-        <w:tab/>
-        <w:t>(6) Max number of steps: 100</w:t>
-      </w:r>
-      <w:r>
-        <w:t>0</w:t>
+        <w:t>(5) Allow loops</w:t>
+      </w:r>
+    </w:p>
+    <w:p>
+      <w:r>
+        <w:tab/>
+        <w:t>(6) Max number of steps: 1000</w:t>
       </w:r>
     </w:p>
     <w:p/>
     <w:p>
-      <w:r>
-        <w:t>Model #</w:t>
-      </w:r>
-      <w:r>
-        <w:t>5</w:t>
-      </w:r>
-      <w:r>
-        <w:t>:</w:t>
-      </w:r>
-    </w:p>
-    <w:p>
-      <w:r>
-        <w:tab/>
-        <w:t xml:space="preserve">(1) Policy: </w:t>
-      </w:r>
-      <w:r>
-        <w:t>POMO</w:t>
-      </w:r>
-      <w:r>
-        <w:t xml:space="preserve"> (Decode Type: greedy, greedy, greedy)</w:t>
+      <w:bookmarkStart w:id="0" w:name="OLE_LINK13"/>
+      <w:bookmarkStart w:id="1" w:name="OLE_LINK14"/>
+      <w:r>
+        <w:t>Model #5:</w:t>
+      </w:r>
+    </w:p>
+    <w:p>
+      <w:r>
+        <w:tab/>
+        <w:t>(1) Policy: POMO (Decode Type: greedy, greedy, greedy)</w:t>
       </w:r>
     </w:p>
     <w:p>
@@ -325,6 +261,159 @@
         <w:t>(6) Max number of steps: 1000</w:t>
       </w:r>
     </w:p>
+    <w:p/>
+    <w:p>
+      <w:bookmarkStart w:id="2" w:name="OLE_LINK17"/>
+      <w:bookmarkStart w:id="3" w:name="OLE_LINK18"/>
+      <w:r>
+        <w:t xml:space="preserve">Model #6: </w:t>
+      </w:r>
+    </w:p>
+    <w:p>
+      <w:r>
+        <w:t>Only start from the “</w:t>
+      </w:r>
+      <w:proofErr w:type="spellStart"/>
+      <w:r>
+        <w:t>entry_and_exit</w:t>
+      </w:r>
+      <w:proofErr w:type="spellEnd"/>
+      <w:r>
+        <w:t xml:space="preserve">” </w:t>
+      </w:r>
+      <w:bookmarkStart w:id="4" w:name="OLE_LINK15"/>
+      <w:bookmarkStart w:id="5" w:name="OLE_LINK16"/>
+      <w:r>
+        <w:t xml:space="preserve">node type </w:t>
+      </w:r>
+      <w:bookmarkEnd w:id="4"/>
+      <w:bookmarkEnd w:id="5"/>
+      <w:r>
+        <w:t>and stop at the “target” node type</w:t>
+      </w:r>
+      <w:r>
+        <w:t>.</w:t>
+      </w:r>
+    </w:p>
+    <w:p>
+      <w:r>
+        <w:tab/>
+        <w:t>(1) Policy: POMO (Decode Type: greedy, greedy, greedy)</w:t>
+      </w:r>
+    </w:p>
+    <w:p>
+      <w:pPr>
+        <w:ind w:firstLine="720"/>
+      </w:pPr>
+      <w:r>
+        <w:t>(2) Training Dataset: Butterfly floorplan 14 x 11</w:t>
+      </w:r>
+    </w:p>
+    <w:p>
+      <w:r>
+        <w:tab/>
+        <w:t>(3) Max Epoch = 100</w:t>
+      </w:r>
+    </w:p>
+    <w:p>
+      <w:r>
+        <w:tab/>
+        <w:t>(4) Batch Size = 4</w:t>
+      </w:r>
+    </w:p>
+    <w:p>
+      <w:r>
+        <w:tab/>
+        <w:t>(5) Allow loops</w:t>
+      </w:r>
+    </w:p>
+    <w:p>
+      <w:r>
+        <w:tab/>
+        <w:t>(6) Max number of steps: 1000</w:t>
+      </w:r>
+    </w:p>
+    <w:p/>
+    <w:p>
+      <w:r>
+        <w:t>Model #</w:t>
+      </w:r>
+      <w:r>
+        <w:t>7</w:t>
+      </w:r>
+      <w:r>
+        <w:t xml:space="preserve">: </w:t>
+      </w:r>
+    </w:p>
+    <w:p>
+      <w:r>
+        <w:t>Only start from the “</w:t>
+      </w:r>
+      <w:proofErr w:type="spellStart"/>
+      <w:r>
+        <w:t>entry_and_exit</w:t>
+      </w:r>
+      <w:proofErr w:type="spellEnd"/>
+      <w:r>
+        <w:t>” node type and stop at the “target” node type</w:t>
+      </w:r>
+      <w:r>
+        <w:t>.</w:t>
+      </w:r>
+    </w:p>
+    <w:p>
+      <w:r>
+        <w:t>Apply penalty for revisiting the nodes</w:t>
+      </w:r>
+      <w:r>
+        <w:t xml:space="preserve"> with repetition mask</w:t>
+      </w:r>
+    </w:p>
+    <w:p>
+      <w:r>
+        <w:lastRenderedPageBreak/>
+        <w:tab/>
+        <w:t>(1) Policy: POMO (Decode Type: greedy, greedy, greedy)</w:t>
+      </w:r>
+    </w:p>
+    <w:p>
+      <w:pPr>
+        <w:ind w:firstLine="720"/>
+      </w:pPr>
+      <w:r>
+        <w:t>(2) Training Dataset: Butterfly floorplan 14 x 11</w:t>
+      </w:r>
+    </w:p>
+    <w:p>
+      <w:r>
+        <w:tab/>
+        <w:t>(3) Max Epoch = 100</w:t>
+      </w:r>
+    </w:p>
+    <w:p>
+      <w:r>
+        <w:tab/>
+        <w:t>(4) Batch Size = 4</w:t>
+      </w:r>
+    </w:p>
+    <w:p>
+      <w:r>
+        <w:tab/>
+        <w:t>(5) Allow loops</w:t>
+      </w:r>
+    </w:p>
+    <w:p>
+      <w:r>
+        <w:tab/>
+        <w:t>(6) Max number of steps: 1000</w:t>
+      </w:r>
+    </w:p>
+    <w:p/>
+    <w:bookmarkEnd w:id="2"/>
+    <w:bookmarkEnd w:id="3"/>
+    <w:p/>
+    <w:bookmarkEnd w:id="0"/>
+    <w:bookmarkEnd w:id="1"/>
     <w:p/>
     <w:p/>
     <w:p/>

</xml_diff>

<commit_message>
Apply exploration rewards for new nodes
</commit_message>
<xml_diff>
--- a/code/Models/Model_Info.docx
+++ b/code/Models/Model_Info.docx
@@ -335,14 +335,10 @@
     </w:p>
     <w:p/>
     <w:p>
-      <w:r>
-        <w:t>Model #</w:t>
-      </w:r>
-      <w:r>
-        <w:t>7</w:t>
-      </w:r>
-      <w:r>
-        <w:t xml:space="preserve">: </w:t>
+      <w:bookmarkStart w:id="6" w:name="OLE_LINK19"/>
+      <w:bookmarkStart w:id="7" w:name="OLE_LINK20"/>
+      <w:r>
+        <w:t xml:space="preserve">Model #7: </w:t>
       </w:r>
     </w:p>
     <w:p>
@@ -355,10 +351,7 @@
       </w:r>
       <w:proofErr w:type="spellEnd"/>
       <w:r>
-        <w:t>” node type and stop at the “target” node type</w:t>
-      </w:r>
-      <w:r>
-        <w:t>.</w:t>
+        <w:t>” node type and stop at the “target” node type.</w:t>
       </w:r>
     </w:p>
     <w:p>
@@ -367,6 +360,9 @@
       </w:r>
       <w:r>
         <w:t xml:space="preserve"> with repetition mask</w:t>
+      </w:r>
+      <w:r>
+        <w:t xml:space="preserve"> (-50)</w:t>
       </w:r>
     </w:p>
     <w:p>
@@ -408,6 +404,92 @@
         <w:t>(6) Max number of steps: 1000</w:t>
       </w:r>
     </w:p>
+    <w:p/>
+    <w:p>
+      <w:r>
+        <w:t>Model #</w:t>
+      </w:r>
+      <w:r>
+        <w:t>8</w:t>
+      </w:r>
+      <w:r>
+        <w:t xml:space="preserve">: </w:t>
+      </w:r>
+    </w:p>
+    <w:p>
+      <w:r>
+        <w:t>Only start from the “</w:t>
+      </w:r>
+      <w:proofErr w:type="spellStart"/>
+      <w:r>
+        <w:t>entry_and_exit</w:t>
+      </w:r>
+      <w:proofErr w:type="spellEnd"/>
+      <w:r>
+        <w:t>” node type and stop at the “target” node type.</w:t>
+      </w:r>
+    </w:p>
+    <w:p>
+      <w:bookmarkStart w:id="8" w:name="OLE_LINK21"/>
+      <w:bookmarkStart w:id="9" w:name="OLE_LINK22"/>
+      <w:r>
+        <w:t xml:space="preserve">Apply </w:t>
+      </w:r>
+      <w:bookmarkEnd w:id="8"/>
+      <w:bookmarkEnd w:id="9"/>
+      <w:r>
+        <w:t>penalty for revisiting the nodes with repetition mask (-50)</w:t>
+      </w:r>
+    </w:p>
+    <w:p>
+      <w:r>
+        <w:t>Apply</w:t>
+      </w:r>
+      <w:r>
+        <w:t xml:space="preserve"> reward for exploring new nodes (20)</w:t>
+      </w:r>
+    </w:p>
+    <w:p>
+      <w:r>
+        <w:tab/>
+        <w:t>(1) Policy: POMO (Decode Type: greedy, greedy, greedy)</w:t>
+      </w:r>
+    </w:p>
+    <w:p>
+      <w:pPr>
+        <w:ind w:firstLine="720"/>
+      </w:pPr>
+      <w:r>
+        <w:t>(2) Training Dataset: Butterfly floorplan 14 x 11</w:t>
+      </w:r>
+    </w:p>
+    <w:p>
+      <w:r>
+        <w:tab/>
+        <w:t>(3) Max Epoch = 100</w:t>
+      </w:r>
+    </w:p>
+    <w:p>
+      <w:r>
+        <w:tab/>
+        <w:t>(4) Batch Size = 4</w:t>
+      </w:r>
+    </w:p>
+    <w:p>
+      <w:r>
+        <w:tab/>
+        <w:t>(5) Allow loops</w:t>
+      </w:r>
+    </w:p>
+    <w:p>
+      <w:r>
+        <w:tab/>
+        <w:t>(6) Max number of steps: 1000</w:t>
+      </w:r>
+    </w:p>
+    <w:p/>
+    <w:bookmarkEnd w:id="6"/>
+    <w:bookmarkEnd w:id="7"/>
     <w:p/>
     <w:bookmarkEnd w:id="2"/>
     <w:bookmarkEnd w:id="3"/>

</xml_diff>

<commit_message>
Change repetition penalty to -100 and exploration reward to 50
</commit_message>
<xml_diff>
--- a/code/Models/Model_Info.docx
+++ b/code/Models/Model_Info.docx
@@ -407,13 +407,7 @@
     <w:p/>
     <w:p>
       <w:r>
-        <w:t>Model #</w:t>
-      </w:r>
-      <w:r>
-        <w:t>8</w:t>
-      </w:r>
-      <w:r>
-        <w:t xml:space="preserve">: </w:t>
+        <w:t xml:space="preserve">Model #8: </w:t>
       </w:r>
     </w:p>
     <w:p>
@@ -438,15 +432,24 @@
       <w:bookmarkEnd w:id="8"/>
       <w:bookmarkEnd w:id="9"/>
       <w:r>
-        <w:t>penalty for revisiting the nodes with repetition mask (-50)</w:t>
-      </w:r>
-    </w:p>
-    <w:p>
-      <w:r>
-        <w:t>Apply</w:t>
-      </w:r>
-      <w:r>
-        <w:t xml:space="preserve"> reward for exploring new nodes (20)</w:t>
+        <w:t>penalty for revisiting the nodes with repetition mask (-</w:t>
+      </w:r>
+      <w:r>
+        <w:t>10</w:t>
+      </w:r>
+      <w:r>
+        <w:t>0)</w:t>
+      </w:r>
+    </w:p>
+    <w:p>
+      <w:r>
+        <w:t>Apply reward for exploring new nodes (</w:t>
+      </w:r>
+      <w:r>
+        <w:t>5</w:t>
+      </w:r>
+      <w:r>
+        <w:t>0)</w:t>
       </w:r>
     </w:p>
     <w:p>

</xml_diff>